<commit_message>
Javascript Ref Card and Page Layout Demo
</commit_message>
<xml_diff>
--- a/RefCards/CSS3.docx
+++ b/RefCards/CSS3.docx
@@ -172,27 +172,17 @@
           <w:szCs w:val="18"/>
           <w:shd w:val="clear" w:color="auto" w:fill="FFFFFF"/>
         </w:rPr>
-        <w:t>The media attribute specifies what media/device the target resource is optimized for.</w:t>
+        <w:t xml:space="preserve">The media attribute specifies what media/device the target resource is optimized for. Its values include </w:t>
       </w:r>
       <w:r>
         <w:rPr>
           <w:rFonts w:ascii="Verdana" w:hAnsi="Verdana"/>
+          <w:b/>
           <w:color w:val="000000"/>
           <w:sz w:val="18"/>
           <w:szCs w:val="18"/>
           <w:shd w:val="clear" w:color="auto" w:fill="FFFFFF"/>
         </w:rPr>
-        <w:t xml:space="preserve"> Its values include </w:t>
-      </w:r>
-      <w:r>
-        <w:rPr>
-          <w:rFonts w:ascii="Verdana" w:hAnsi="Verdana"/>
-          <w:b/>
-          <w:color w:val="000000"/>
-          <w:sz w:val="18"/>
-          <w:szCs w:val="18"/>
-          <w:shd w:val="clear" w:color="auto" w:fill="FFFFFF"/>
-        </w:rPr>
         <w:t>tv | print |screen | handheld |projection | all | aural | braille</w:t>
       </w:r>
     </w:p>
@@ -384,13 +374,7 @@
         </w:numPr>
       </w:pPr>
       <w:r>
-        <w:t xml:space="preserve">Apply </w:t>
-      </w:r>
-      <w:r>
-        <w:t>to all elements having the given class</w:t>
-      </w:r>
-      <w:r>
-        <w:t xml:space="preserve">. Just use the </w:t>
+        <w:t xml:space="preserve">Apply to all elements having the given class. Just use the </w:t>
       </w:r>
       <w:r>
         <w:rPr>
@@ -399,10 +383,7 @@
         <w:t>.className</w:t>
       </w:r>
       <w:r>
-        <w:t xml:space="preserve"> ex </w:t>
-      </w:r>
-      <w:r>
-        <w:t>.linkButton</w:t>
+        <w:t xml:space="preserve"> ex .linkButton</w:t>
       </w:r>
     </w:p>
     <w:p>
@@ -429,103 +410,106 @@
         </w:numPr>
       </w:pPr>
       <w:r>
-        <w:t xml:space="preserve">Apply </w:t>
-      </w:r>
-      <w:r>
-        <w:t>to specific element</w:t>
+        <w:t xml:space="preserve">Apply to specific element with given ID. Just use the </w:t>
+      </w:r>
+      <w:r>
+        <w:rPr>
+          <w:b/>
+        </w:rPr>
+        <w:t>#ID</w:t>
+      </w:r>
+      <w:r>
+        <w:t xml:space="preserve"> ex #formID</w:t>
+      </w:r>
+    </w:p>
+    <w:p>
+      <w:pPr>
+        <w:pStyle w:val="ListParagraph"/>
+        <w:numPr>
+          <w:ilvl w:val="1"/>
+          <w:numId w:val="2"/>
+        </w:numPr>
+      </w:pPr>
+      <w:r>
+        <w:t>Used in JavaScript to identify specific object.</w:t>
+      </w:r>
+    </w:p>
+    <w:p>
+      <w:pPr>
+        <w:pStyle w:val="ListParagraph"/>
+        <w:numPr>
+          <w:ilvl w:val="1"/>
+          <w:numId w:val="2"/>
+        </w:numPr>
+      </w:pPr>
+      <w:r>
+        <w:t>Used to link to specific part of the page.</w:t>
+      </w:r>
+    </w:p>
+    <w:p>
+      <w:pPr>
+        <w:pStyle w:val="ListParagraph"/>
+        <w:numPr>
+          <w:ilvl w:val="0"/>
+          <w:numId w:val="2"/>
+        </w:numPr>
+      </w:pPr>
+      <w:r>
+        <w:rPr>
+          <w:b/>
+        </w:rPr>
+        <w:t xml:space="preserve">Tag1 tag2 </w:t>
+      </w:r>
+      <w:r>
+        <w:rPr>
+          <w:b/>
+        </w:rPr>
+        <w:t xml:space="preserve">… </w:t>
+      </w:r>
+      <w:r>
+        <w:rPr>
+          <w:b/>
+        </w:rPr>
+        <w:t>ex footer p</w:t>
+      </w:r>
+      <w:r>
+        <w:t xml:space="preserve"> // selects all paragraphs in the footer.</w:t>
+      </w:r>
+    </w:p>
+    <w:p>
+      <w:pPr>
+        <w:pStyle w:val="ListParagraph"/>
+        <w:numPr>
+          <w:ilvl w:val="0"/>
+          <w:numId w:val="2"/>
+        </w:numPr>
+        <w:rPr>
+          <w:b/>
+        </w:rPr>
+      </w:pPr>
+      <w:r>
+        <w:rPr>
+          <w:b/>
+        </w:rPr>
+        <w:t>::selection {</w:t>
+      </w:r>
+    </w:p>
+    <w:p>
+      <w:pPr>
+        <w:pStyle w:val="ListParagraph"/>
+        <w:ind w:left="1440"/>
+      </w:pPr>
+      <w:r>
+        <w:rPr>
+          <w:b/>
+        </w:rPr>
+        <w:t>background-color : rgba (122,192,0,0.2);</w:t>
       </w:r>
       <w:r>
         <w:t xml:space="preserve"> </w:t>
       </w:r>
       <w:r>
-        <w:t>with given ID</w:t>
-      </w:r>
-      <w:r>
-        <w:t xml:space="preserve">. Just use the </w:t>
-      </w:r>
-      <w:r>
-        <w:rPr>
-          <w:b/>
-        </w:rPr>
-        <w:t>#ID</w:t>
-      </w:r>
-      <w:r>
-        <w:t xml:space="preserve"> ex </w:t>
-      </w:r>
-      <w:r>
-        <w:t>#formID</w:t>
-      </w:r>
-    </w:p>
-    <w:p>
-      <w:pPr>
-        <w:pStyle w:val="ListParagraph"/>
-        <w:numPr>
-          <w:ilvl w:val="1"/>
-          <w:numId w:val="2"/>
-        </w:numPr>
-      </w:pPr>
-      <w:r>
-        <w:t>Used in JavaScript to identify specific object.</w:t>
-      </w:r>
-    </w:p>
-    <w:p>
-      <w:pPr>
-        <w:pStyle w:val="ListParagraph"/>
-        <w:numPr>
-          <w:ilvl w:val="1"/>
-          <w:numId w:val="2"/>
-        </w:numPr>
-      </w:pPr>
-      <w:r>
-        <w:t>Used to link to specific part of the page.</w:t>
-      </w:r>
-    </w:p>
-    <w:p>
-      <w:pPr>
-        <w:pStyle w:val="ListParagraph"/>
-        <w:numPr>
-          <w:ilvl w:val="0"/>
-          <w:numId w:val="2"/>
-        </w:numPr>
-      </w:pPr>
-      <w:r>
-        <w:rPr>
-          <w:b/>
-        </w:rPr>
-        <w:t xml:space="preserve">Tag1 tag2 </w:t>
-      </w:r>
-      <w:r>
-        <w:rPr>
-          <w:b/>
-        </w:rPr>
-        <w:t xml:space="preserve">… </w:t>
-      </w:r>
-      <w:r>
-        <w:rPr>
-          <w:b/>
-        </w:rPr>
-        <w:t>ex footer p</w:t>
-      </w:r>
-      <w:r>
-        <w:t xml:space="preserve"> // selects all paragraphs in the footer.</w:t>
-      </w:r>
-    </w:p>
-    <w:p>
-      <w:pPr>
-        <w:pStyle w:val="ListParagraph"/>
-        <w:numPr>
-          <w:ilvl w:val="0"/>
-          <w:numId w:val="2"/>
-        </w:numPr>
-        <w:rPr>
-          <w:b/>
-        </w:rPr>
-      </w:pPr>
-      <w:r>
-        <w:rPr>
-          <w:b/>
-        </w:rPr>
-        <w:t>::selection {</w:t>
+        <w:t>// the function takes rgb &amp; opacity values</w:t>
       </w:r>
     </w:p>
     <w:p>
@@ -537,33 +521,724 @@
         <w:rPr>
           <w:b/>
         </w:rPr>
-        <w:t>background-color : rgba (122,192,0,0.2);</w:t>
-      </w:r>
-      <w:r>
+        <w:t>color : blue;</w:t>
+      </w:r>
+    </w:p>
+    <w:p>
+      <w:pPr>
+        <w:pStyle w:val="ListParagraph"/>
+        <w:rPr>
+          <w:b/>
+        </w:rPr>
+      </w:pPr>
+      <w:r>
+        <w:rPr>
+          <w:b/>
+        </w:rPr>
+        <w:t>}</w:t>
+      </w:r>
+      <w:r>
+        <w:rPr>
+          <w:b/>
+        </w:rPr>
         <w:t xml:space="preserve"> </w:t>
       </w:r>
       <w:r>
-        <w:t>// the function takes rgb &amp; opacity values</w:t>
+        <w:t>//</w:t>
+      </w:r>
+      <w:r>
+        <w:t xml:space="preserve"> displays the given background color </w:t>
+      </w:r>
+      <w:r>
+        <w:t xml:space="preserve">&amp; text in color </w:t>
+      </w:r>
+      <w:r>
+        <w:t>when text is selected</w:t>
+      </w:r>
+      <w:r>
+        <w:t>.</w:t>
+      </w:r>
+    </w:p>
+    <w:p>
+      <w:pPr>
+        <w:pStyle w:val="ListParagraph"/>
+        <w:numPr>
+          <w:ilvl w:val="1"/>
+          <w:numId w:val="2"/>
+        </w:numPr>
+      </w:pPr>
+      <w:r>
+        <w:t>It was proposed for CSS3 but failed in recommendation phase</w:t>
+      </w:r>
+    </w:p>
+    <w:p>
+      <w:pPr>
+        <w:pStyle w:val="ListParagraph"/>
+        <w:numPr>
+          <w:ilvl w:val="0"/>
+          <w:numId w:val="2"/>
+        </w:numPr>
+      </w:pPr>
+      <w:r>
+        <w:t>Pseudo Classes</w:t>
+      </w:r>
+    </w:p>
+    <w:p>
+      <w:pPr>
+        <w:pStyle w:val="ListParagraph"/>
+        <w:numPr>
+          <w:ilvl w:val="1"/>
+          <w:numId w:val="2"/>
+        </w:numPr>
+      </w:pPr>
+      <w:r>
+        <w:rPr>
+          <w:b/>
+        </w:rPr>
+        <w:t>:first-child, :last-child, :nth-child</w:t>
+      </w:r>
+      <w:r>
+        <w:rPr>
+          <w:b/>
+        </w:rPr>
+        <w:t>(odd|even|n)</w:t>
+      </w:r>
+      <w:r>
+        <w:t xml:space="preserve"> //ex .myClass :first-child, ul :nth-child(</w:t>
+      </w:r>
+      <w:r>
+        <w:t>2n-1</w:t>
+      </w:r>
+      <w:r>
+        <w:t>)</w:t>
+      </w:r>
+      <w:bookmarkStart w:id="0" w:name="_GoBack"/>
+      <w:bookmarkEnd w:id="0"/>
+    </w:p>
+    <w:p>
+      <w:pPr>
+        <w:pStyle w:val="ListParagraph"/>
+        <w:numPr>
+          <w:ilvl w:val="1"/>
+          <w:numId w:val="2"/>
+        </w:numPr>
+        <w:rPr>
+          <w:b/>
+        </w:rPr>
+      </w:pPr>
+      <w:r>
+        <w:rPr>
+          <w:b/>
+        </w:rPr>
+        <w:lastRenderedPageBreak/>
+        <w:t>:first-of-type, :last- of-type, :nth- of-type</w:t>
+      </w:r>
+      <w:r>
+        <w:rPr>
+          <w:b/>
+        </w:rPr>
+        <w:t>(odd|even|n)</w:t>
+      </w:r>
+      <w:r>
+        <w:rPr>
+          <w:b/>
+        </w:rPr>
+        <w:t xml:space="preserve"> </w:t>
+      </w:r>
+      <w:r>
+        <w:t xml:space="preserve">// </w:t>
+      </w:r>
+      <w:r>
+        <w:t>.myClass p:nth-of-type(odd)</w:t>
+      </w:r>
+    </w:p>
+    <w:p>
+      <w:pPr>
+        <w:pStyle w:val="ListParagraph"/>
+        <w:numPr>
+          <w:ilvl w:val="1"/>
+          <w:numId w:val="2"/>
+        </w:numPr>
+        <w:rPr>
+          <w:b/>
+        </w:rPr>
+      </w:pPr>
+      <w:r>
+        <w:rPr>
+          <w:b/>
+        </w:rPr>
+        <w:t>:only-of-type, nth-last-child(#), nth-last-of-type(#)</w:t>
+      </w:r>
+    </w:p>
+    <w:p>
+      <w:pPr>
+        <w:pStyle w:val="ListParagraph"/>
+        <w:numPr>
+          <w:ilvl w:val="1"/>
+          <w:numId w:val="2"/>
+        </w:numPr>
+        <w:rPr>
+          <w:b/>
+        </w:rPr>
+      </w:pPr>
+      <w:r>
+        <w:rPr>
+          <w:b/>
+        </w:rPr>
+        <w:t>Adjacent sibling + , All siblings ~</w:t>
+      </w:r>
+      <w:r>
+        <w:rPr>
+          <w:b/>
+        </w:rPr>
+        <w:t xml:space="preserve"> </w:t>
+      </w:r>
+      <w:r>
+        <w:t>ex (‘div ~ p’) //</w:t>
+      </w:r>
+      <w:r>
+        <w:t xml:space="preserve"> all paragraph that are sibling of div</w:t>
+      </w:r>
+    </w:p>
+    <w:p>
+      <w:pPr>
+        <w:pStyle w:val="ListParagraph"/>
+        <w:numPr>
+          <w:ilvl w:val="1"/>
+          <w:numId w:val="2"/>
+        </w:numPr>
+        <w:rPr>
+          <w:b/>
+        </w:rPr>
+      </w:pPr>
+      <w:r>
+        <w:rPr>
+          <w:b/>
+        </w:rPr>
+        <w:t>:not</w:t>
+      </w:r>
+      <w:r>
+        <w:rPr>
+          <w:b/>
+        </w:rPr>
+        <w:t>(selector)</w:t>
+      </w:r>
+      <w:r>
+        <w:rPr>
+          <w:b/>
+        </w:rPr>
+        <w:t xml:space="preserve"> </w:t>
+      </w:r>
+      <w:r>
+        <w:t>//selects all elements that are not</w:t>
+      </w:r>
+      <w:r>
+        <w:t xml:space="preserve"> of this type</w:t>
+      </w:r>
+      <w:r>
+        <w:t xml:space="preserve"> ex #myID :not(foo)</w:t>
+      </w:r>
+    </w:p>
+    <w:p>
+      <w:pPr>
+        <w:pStyle w:val="ListParagraph"/>
+        <w:numPr>
+          <w:ilvl w:val="2"/>
+          <w:numId w:val="2"/>
+        </w:numPr>
+        <w:rPr>
+          <w:b/>
+        </w:rPr>
+      </w:pPr>
+      <w:r>
+        <w:rPr>
+          <w:b/>
+        </w:rPr>
+        <w:t>#content&gt;*:not</w:t>
+      </w:r>
+      <w:r>
+        <w:rPr>
+          <w:b/>
+        </w:rPr>
+        <w:t xml:space="preserve">(:target,#intro) // selects </w:t>
+      </w:r>
+      <w:r>
+        <w:rPr>
+          <w:b/>
+        </w:rPr>
+        <w:t>content that are not target or intro</w:t>
+      </w:r>
+    </w:p>
+    <w:p>
+      <w:pPr>
+        <w:pStyle w:val="ListParagraph"/>
+        <w:numPr>
+          <w:ilvl w:val="1"/>
+          <w:numId w:val="2"/>
+        </w:numPr>
+        <w:rPr>
+          <w:b/>
+        </w:rPr>
+      </w:pPr>
+      <w:r>
+        <w:rPr>
+          <w:b/>
+        </w:rPr>
+        <w:t>:root</w:t>
+      </w:r>
+      <w:r>
+        <w:rPr>
+          <w:b/>
+        </w:rPr>
+        <w:t xml:space="preserve"> </w:t>
+      </w:r>
+      <w:r>
+        <w:t>//entire browser window</w:t>
+      </w:r>
+      <w:r>
+        <w:t xml:space="preserve"> or root element ex: html in html document</w:t>
+      </w:r>
+    </w:p>
+    <w:p>
+      <w:pPr>
+        <w:pStyle w:val="ListParagraph"/>
+        <w:numPr>
+          <w:ilvl w:val="1"/>
+          <w:numId w:val="2"/>
+        </w:numPr>
+        <w:rPr>
+          <w:b/>
+        </w:rPr>
+      </w:pPr>
+      <w:r>
+        <w:rPr>
+          <w:b/>
+        </w:rPr>
+        <w:t>:empty</w:t>
+      </w:r>
+      <w:r>
+        <w:rPr>
+          <w:b/>
+        </w:rPr>
+        <w:t xml:space="preserve"> </w:t>
+      </w:r>
+      <w:r>
+        <w:t>//</w:t>
+      </w:r>
+      <w:r>
+        <w:t xml:space="preserve"> element that has no children including text nodes</w:t>
+      </w:r>
+    </w:p>
+    <w:p>
+      <w:pPr>
+        <w:pStyle w:val="ListParagraph"/>
+        <w:numPr>
+          <w:ilvl w:val="1"/>
+          <w:numId w:val="2"/>
+        </w:numPr>
+        <w:rPr>
+          <w:b/>
+        </w:rPr>
+      </w:pPr>
+      <w:r>
+        <w:rPr>
+          <w:b/>
+        </w:rPr>
+        <w:t>:target</w:t>
+      </w:r>
+      <w:r>
+        <w:rPr>
+          <w:b/>
+        </w:rPr>
+        <w:t xml:space="preserve"> </w:t>
+      </w:r>
+      <w:r>
+        <w:t xml:space="preserve">// </w:t>
+      </w:r>
+      <w:r>
+        <w:t>url followed by # linked to a section in document. Style current active target.</w:t>
+      </w:r>
+    </w:p>
+    <w:p>
+      <w:pPr>
+        <w:pStyle w:val="ListParagraph"/>
+        <w:numPr>
+          <w:ilvl w:val="0"/>
+          <w:numId w:val="2"/>
+        </w:numPr>
+        <w:rPr>
+          <w:b/>
+        </w:rPr>
+      </w:pPr>
+      <w:r>
+        <w:rPr>
+          <w:b/>
+        </w:rPr>
+        <w:t xml:space="preserve">li:hover p {display:inherit;} </w:t>
+      </w:r>
+      <w:r>
+        <w:t>//</w:t>
+      </w:r>
+      <w:r>
+        <w:t xml:space="preserve"> provides the effect of tooltip on hovering over an list item</w:t>
+      </w:r>
+    </w:p>
+    <w:p>
+      <w:pPr>
+        <w:pStyle w:val="ListParagraph"/>
+        <w:numPr>
+          <w:ilvl w:val="0"/>
+          <w:numId w:val="2"/>
+        </w:numPr>
+      </w:pPr>
+      <w:r>
+        <w:t>Pse</w:t>
+      </w:r>
+      <w:r>
+        <w:t>u</w:t>
+      </w:r>
+      <w:r>
+        <w:t>do</w:t>
+      </w:r>
+      <w:r>
+        <w:t xml:space="preserve"> classes for input</w:t>
+      </w:r>
+    </w:p>
+    <w:p>
+      <w:pPr>
+        <w:pStyle w:val="ListParagraph"/>
+        <w:numPr>
+          <w:ilvl w:val="1"/>
+          <w:numId w:val="2"/>
+        </w:numPr>
+        <w:rPr>
+          <w:b/>
+        </w:rPr>
+      </w:pPr>
+      <w:r>
+        <w:rPr>
+          <w:b/>
+        </w:rPr>
+        <w:t>:enabled, :disabled, :checked</w:t>
+      </w:r>
+      <w:r>
+        <w:rPr>
+          <w:b/>
+        </w:rPr>
+        <w:t>, :focus</w:t>
+      </w:r>
+    </w:p>
+    <w:p>
+      <w:pPr>
+        <w:pStyle w:val="ListParagraph"/>
+        <w:numPr>
+          <w:ilvl w:val="1"/>
+          <w:numId w:val="2"/>
+        </w:numPr>
+      </w:pPr>
+      <w:r>
+        <w:rPr>
+          <w:b/>
+        </w:rPr>
+        <w:t>:valid, :invalid,:optional,</w:t>
+      </w:r>
+      <w:r>
+        <w:rPr>
+          <w:b/>
+        </w:rPr>
+        <w:t>:required</w:t>
+      </w:r>
+      <w:r>
+        <w:t xml:space="preserve"> // ex: :not([type=submit]):optional {border-style:dashed;}</w:t>
+      </w:r>
+    </w:p>
+    <w:p>
+      <w:pPr>
+        <w:pStyle w:val="ListParagraph"/>
+        <w:numPr>
+          <w:ilvl w:val="1"/>
+          <w:numId w:val="2"/>
+        </w:numPr>
+        <w:rPr>
+          <w:b/>
+        </w:rPr>
+      </w:pPr>
+      <w:r>
+        <w:rPr>
+          <w:b/>
+        </w:rPr>
+        <w:t xml:space="preserve">::-webkit-input-placeholder, </w:t>
+      </w:r>
+      <w:r>
+        <w:rPr>
+          <w:b/>
+        </w:rPr>
+        <w:t>:</w:t>
+      </w:r>
+      <w:r>
+        <w:rPr>
+          <w:b/>
+        </w:rPr>
+        <w:t xml:space="preserve">-ms-input-placeholder, </w:t>
+      </w:r>
+      <w:r>
+        <w:rPr>
+          <w:b/>
+        </w:rPr>
+        <w:t>:-moz-placeholder</w:t>
+      </w:r>
+    </w:p>
+    <w:p>
+      <w:pPr>
+        <w:pStyle w:val="ListParagraph"/>
+        <w:numPr>
+          <w:ilvl w:val="0"/>
+          <w:numId w:val="2"/>
+        </w:numPr>
+        <w:rPr>
+          <w:b/>
+        </w:rPr>
+      </w:pPr>
+      <w:r>
+        <w:rPr>
+          <w:b/>
+        </w:rPr>
+        <w:t xml:space="preserve">&gt; operator </w:t>
+      </w:r>
+      <w:r>
+        <w:t>//</w:t>
+      </w:r>
+      <w:r>
+        <w:t xml:space="preserve"> selects the first nested child ex: a has b &amp; b has c then #a &gt; div means only b &amp; not c</w:t>
+      </w:r>
+    </w:p>
+    <w:p>
+      <w:pPr>
+        <w:pStyle w:val="ListParagraph"/>
+        <w:numPr>
+          <w:ilvl w:val="0"/>
+          <w:numId w:val="2"/>
+        </w:numPr>
+      </w:pPr>
+      <w:r>
+        <w:rPr>
+          <w:b/>
+        </w:rPr>
+        <w:t xml:space="preserve">#myID * { border-radius:0!important}  </w:t>
+      </w:r>
+      <w:r>
+        <w:t>//!important means override all style</w:t>
+      </w:r>
+    </w:p>
+    <w:p>
+      <w:pPr>
+        <w:pStyle w:val="Heading1"/>
+      </w:pPr>
+      <w:r>
+        <w:t>Fonts</w:t>
+      </w:r>
+    </w:p>
+    <w:p>
+      <w:pPr>
+        <w:pStyle w:val="ListParagraph"/>
+        <w:numPr>
+          <w:ilvl w:val="0"/>
+          <w:numId w:val="2"/>
+        </w:numPr>
+      </w:pPr>
+      <w:r>
+        <w:t>Serif Fonts  ex Times New Roman</w:t>
+      </w:r>
+      <w:r>
+        <w:t>,</w:t>
+      </w:r>
+      <w:r>
+        <w:t xml:space="preserve"> Georgia //excellent for paragraphs</w:t>
+      </w:r>
+    </w:p>
+    <w:p>
+      <w:pPr>
+        <w:pStyle w:val="ListParagraph"/>
+        <w:numPr>
+          <w:ilvl w:val="0"/>
+          <w:numId w:val="2"/>
+        </w:numPr>
+      </w:pPr>
+      <w:r>
+        <w:t>Sans-</w:t>
+      </w:r>
+      <w:r>
+        <w:t xml:space="preserve">Serif Fonts  ex </w:t>
+      </w:r>
+      <w:r>
+        <w:t xml:space="preserve">Arial </w:t>
+      </w:r>
+      <w:r>
+        <w:t>,</w:t>
+      </w:r>
+      <w:r>
+        <w:t xml:space="preserve">Verdana </w:t>
+      </w:r>
+      <w:r>
+        <w:t>,</w:t>
+      </w:r>
+      <w:r>
+        <w:t>Tahoma</w:t>
+      </w:r>
+      <w:r>
+        <w:t xml:space="preserve"> //excellent for </w:t>
+      </w:r>
+      <w:r>
+        <w:t>headings</w:t>
+      </w:r>
+    </w:p>
+    <w:p>
+      <w:pPr>
+        <w:pStyle w:val="ListParagraph"/>
+        <w:numPr>
+          <w:ilvl w:val="0"/>
+          <w:numId w:val="2"/>
+        </w:numPr>
+      </w:pPr>
+      <w:r>
+        <w:t xml:space="preserve">Monospaced fonts ex Courier New </w:t>
+      </w:r>
+      <w:r>
+        <w:t>, Lucida Console // excellent for Quotes</w:t>
+      </w:r>
+    </w:p>
+    <w:p>
+      <w:pPr>
+        <w:pStyle w:val="ListParagraph"/>
+        <w:numPr>
+          <w:ilvl w:val="0"/>
+          <w:numId w:val="2"/>
+        </w:numPr>
+      </w:pPr>
+      <w:r>
+        <w:t>Web Fonts – downloaded from net and not available on users system</w:t>
+      </w:r>
+    </w:p>
+    <w:p>
+      <w:pPr>
+        <w:pStyle w:val="ListParagraph"/>
+        <w:numPr>
+          <w:ilvl w:val="1"/>
+          <w:numId w:val="2"/>
+        </w:numPr>
+      </w:pPr>
+      <w:r>
+        <w:t>To avoid legal issues &amp; complex code use Google’s Web fonts</w:t>
+      </w:r>
+      <w:r>
+        <w:t xml:space="preserve"> or font squirrel</w:t>
+      </w:r>
+    </w:p>
+    <w:p>
+      <w:pPr>
+        <w:pStyle w:val="ListParagraph"/>
+        <w:numPr>
+          <w:ilvl w:val="1"/>
+          <w:numId w:val="2"/>
+        </w:numPr>
+      </w:pPr>
+      <w:r>
+        <w:t>&lt;link href=’Google fone url’ rel=’stylesheet’</w:t>
+      </w:r>
+      <w:r>
+        <w:t xml:space="preserve"> </w:t>
+      </w:r>
+      <w:r>
+        <w:t>/&gt; goes in head od document</w:t>
+      </w:r>
+    </w:p>
+    <w:p>
+      <w:pPr>
+        <w:pStyle w:val="ListParagraph"/>
+        <w:numPr>
+          <w:ilvl w:val="0"/>
+          <w:numId w:val="2"/>
+        </w:numPr>
+        <w:rPr>
+          <w:b/>
+        </w:rPr>
+      </w:pPr>
+      <w:r>
+        <w:rPr>
+          <w:b/>
+        </w:rPr>
+        <w:t xml:space="preserve">&lt;mimeMap fileExtension=”.woff” mimeType=”application/x-woff” /&gt; </w:t>
+      </w:r>
+    </w:p>
+    <w:p>
+      <w:pPr>
+        <w:pStyle w:val="ListParagraph"/>
+        <w:numPr>
+          <w:ilvl w:val="1"/>
+          <w:numId w:val="2"/>
+        </w:numPr>
+      </w:pPr>
+      <w:r>
+        <w:t>Added in web.config under system.webServer -&gt; staticContent section</w:t>
+      </w:r>
+    </w:p>
+    <w:p>
+      <w:pPr>
+        <w:pStyle w:val="ListParagraph"/>
+        <w:numPr>
+          <w:ilvl w:val="0"/>
+          <w:numId w:val="2"/>
+        </w:numPr>
+        <w:rPr>
+          <w:b/>
+        </w:rPr>
+      </w:pPr>
+      <w:r>
+        <w:rPr>
+          <w:b/>
+        </w:rPr>
+        <w:t>@font-face {</w:t>
       </w:r>
     </w:p>
     <w:p>
       <w:pPr>
         <w:pStyle w:val="ListParagraph"/>
         <w:ind w:left="1440"/>
-      </w:pPr>
-      <w:r>
-        <w:rPr>
-          <w:b/>
-        </w:rPr>
-        <w:t>color : blue;</w:t>
-      </w:r>
-    </w:p>
-    <w:p>
-      <w:pPr>
-        <w:pStyle w:val="ListParagraph"/>
-        <w:rPr>
-          <w:b/>
-        </w:rPr>
+        <w:rPr>
+          <w:b/>
+        </w:rPr>
+      </w:pPr>
+      <w:r>
+        <w:rPr>
+          <w:b/>
+        </w:rPr>
+        <w:t>font-family : FontName;</w:t>
+      </w:r>
+    </w:p>
+    <w:p>
+      <w:pPr>
+        <w:pStyle w:val="ListParagraph"/>
+        <w:ind w:left="1440"/>
+        <w:rPr>
+          <w:b/>
+        </w:rPr>
+      </w:pPr>
+      <w:r>
+        <w:rPr>
+          <w:b/>
+        </w:rPr>
+        <w:t>src: url(woff file path);</w:t>
+      </w:r>
+      <w:r>
+        <w:rPr>
+          <w:b/>
+        </w:rPr>
+        <w:t xml:space="preserve"> format(‘woff’)</w:t>
+      </w:r>
+    </w:p>
+    <w:p>
+      <w:pPr>
+        <w:pStyle w:val="ListParagraph"/>
       </w:pPr>
       <w:r>
         <w:rPr>
@@ -572,801 +1247,67 @@
         <w:t>}</w:t>
       </w:r>
       <w:r>
+        <w:t xml:space="preserve"> //adds reference to the new font type</w:t>
+      </w:r>
+    </w:p>
+    <w:p>
+      <w:pPr>
+        <w:pStyle w:val="ListParagraph"/>
+        <w:numPr>
+          <w:ilvl w:val="0"/>
+          <w:numId w:val="2"/>
+        </w:numPr>
+        <w:rPr>
+          <w:b/>
+        </w:rPr>
+      </w:pPr>
+      <w:r>
+        <w:rPr>
+          <w:b/>
+        </w:rPr>
+        <w:t>font-style:italic |</w:t>
+      </w:r>
+      <w:r>
+        <w:rPr>
+          <w:b/>
+        </w:rPr>
+        <w:t>normal</w:t>
+      </w:r>
+      <w:r>
+        <w:rPr>
+          <w:b/>
+        </w:rPr>
+        <w:t>;</w:t>
+      </w:r>
+      <w:r>
         <w:rPr>
           <w:b/>
         </w:rPr>
         <w:t xml:space="preserve"> </w:t>
       </w:r>
       <w:r>
-        <w:t>//</w:t>
-      </w:r>
-      <w:r>
-        <w:t xml:space="preserve"> displays the given background color </w:t>
-      </w:r>
-      <w:r>
-        <w:t xml:space="preserve">&amp; text in color </w:t>
-      </w:r>
-      <w:r>
-        <w:t>when text is selected</w:t>
-      </w:r>
-      <w:r>
-        <w:t>.</w:t>
-      </w:r>
-    </w:p>
-    <w:p>
-      <w:pPr>
-        <w:pStyle w:val="ListParagraph"/>
-        <w:numPr>
-          <w:ilvl w:val="1"/>
-          <w:numId w:val="2"/>
-        </w:numPr>
-      </w:pPr>
-      <w:r>
-        <w:t>It was proposed for CSS3 but failed in recommendation phase</w:t>
-      </w:r>
-    </w:p>
-    <w:p>
-      <w:pPr>
-        <w:pStyle w:val="ListParagraph"/>
-        <w:numPr>
-          <w:ilvl w:val="0"/>
-          <w:numId w:val="2"/>
-        </w:numPr>
-      </w:pPr>
-      <w:r>
-        <w:t>Pseudo Classes</w:t>
-      </w:r>
-    </w:p>
-    <w:p>
-      <w:pPr>
-        <w:pStyle w:val="ListParagraph"/>
-        <w:numPr>
-          <w:ilvl w:val="1"/>
-          <w:numId w:val="2"/>
-        </w:numPr>
-      </w:pPr>
-      <w:r>
-        <w:rPr>
-          <w:b/>
-        </w:rPr>
-        <w:t>:first-child, :last-child, :nth-child</w:t>
-      </w:r>
-      <w:r>
-        <w:rPr>
-          <w:b/>
-        </w:rPr>
-        <w:t>(odd|even|n)</w:t>
-      </w:r>
-      <w:r>
-        <w:t xml:space="preserve"> //ex .myClass :first-child, ul :nth-child(</w:t>
-      </w:r>
-      <w:r>
-        <w:t>2n-1</w:t>
-      </w:r>
-      <w:r>
-        <w:t>)</w:t>
-      </w:r>
-    </w:p>
-    <w:p>
-      <w:pPr>
-        <w:pStyle w:val="ListParagraph"/>
-        <w:numPr>
-          <w:ilvl w:val="1"/>
-          <w:numId w:val="2"/>
-        </w:numPr>
-        <w:rPr>
-          <w:b/>
-        </w:rPr>
-      </w:pPr>
-      <w:r>
-        <w:rPr>
-          <w:b/>
-        </w:rPr>
-        <w:lastRenderedPageBreak/>
-        <w:t>:first-</w:t>
-      </w:r>
-      <w:r>
-        <w:rPr>
-          <w:b/>
-        </w:rPr>
-        <w:t>of-type</w:t>
-      </w:r>
-      <w:r>
-        <w:rPr>
-          <w:b/>
-        </w:rPr>
-        <w:t>, :last-</w:t>
-      </w:r>
-      <w:r>
-        <w:rPr>
-          <w:b/>
-        </w:rPr>
-        <w:t xml:space="preserve"> </w:t>
-      </w:r>
-      <w:r>
-        <w:rPr>
-          <w:b/>
-        </w:rPr>
-        <w:t>of-type, :nth-</w:t>
-      </w:r>
-      <w:r>
-        <w:rPr>
-          <w:b/>
-        </w:rPr>
-        <w:t xml:space="preserve"> </w:t>
-      </w:r>
-      <w:r>
-        <w:rPr>
-          <w:b/>
-        </w:rPr>
-        <w:t>of-type</w:t>
-      </w:r>
-      <w:r>
-        <w:rPr>
-          <w:b/>
-        </w:rPr>
-        <w:t>(odd|even|n)</w:t>
-      </w:r>
-      <w:r>
-        <w:rPr>
-          <w:b/>
-        </w:rPr>
-        <w:t xml:space="preserve"> </w:t>
-      </w:r>
-      <w:r>
-        <w:t xml:space="preserve">// </w:t>
-      </w:r>
-      <w:r>
-        <w:t>.myClass p:nth-of-type(odd)</w:t>
-      </w:r>
-    </w:p>
-    <w:p>
-      <w:pPr>
-        <w:pStyle w:val="ListParagraph"/>
-        <w:numPr>
-          <w:ilvl w:val="1"/>
-          <w:numId w:val="2"/>
-        </w:numPr>
-        <w:rPr>
-          <w:b/>
-        </w:rPr>
-      </w:pPr>
-      <w:r>
-        <w:rPr>
-          <w:b/>
-        </w:rPr>
-        <w:t>:only-of-type, nth-last-child(#), nth-last-of-type(#)</w:t>
-      </w:r>
-    </w:p>
-    <w:p>
-      <w:pPr>
-        <w:pStyle w:val="ListParagraph"/>
-        <w:numPr>
-          <w:ilvl w:val="1"/>
-          <w:numId w:val="2"/>
-        </w:numPr>
-        <w:rPr>
-          <w:b/>
-        </w:rPr>
-      </w:pPr>
-      <w:r>
-        <w:rPr>
-          <w:b/>
-        </w:rPr>
-        <w:t>Adjacent sibling + , All siblings ~</w:t>
-      </w:r>
-      <w:r>
-        <w:rPr>
-          <w:b/>
-        </w:rPr>
-        <w:t xml:space="preserve"> </w:t>
-      </w:r>
-      <w:r>
-        <w:t>ex (‘div ~ p’) //</w:t>
-      </w:r>
-      <w:r>
-        <w:t xml:space="preserve"> all paragraph that are sibling of div</w:t>
-      </w:r>
-    </w:p>
-    <w:p>
-      <w:pPr>
-        <w:pStyle w:val="ListParagraph"/>
-        <w:numPr>
-          <w:ilvl w:val="1"/>
-          <w:numId w:val="2"/>
-        </w:numPr>
-        <w:rPr>
-          <w:b/>
-        </w:rPr>
-      </w:pPr>
-      <w:r>
-        <w:rPr>
-          <w:b/>
-        </w:rPr>
-        <w:t>:not</w:t>
-      </w:r>
-      <w:r>
-        <w:rPr>
-          <w:b/>
-        </w:rPr>
-        <w:t>(selector)</w:t>
-      </w:r>
-      <w:r>
-        <w:rPr>
-          <w:b/>
-        </w:rPr>
-        <w:t xml:space="preserve"> </w:t>
-      </w:r>
-      <w:r>
-        <w:t>//selects all elements that are not</w:t>
-      </w:r>
-      <w:r>
-        <w:t xml:space="preserve"> of this type</w:t>
-      </w:r>
-      <w:r>
-        <w:t xml:space="preserve"> ex #myID :not(foo)</w:t>
-      </w:r>
-    </w:p>
-    <w:p>
-      <w:pPr>
-        <w:pStyle w:val="ListParagraph"/>
-        <w:numPr>
-          <w:ilvl w:val="2"/>
-          <w:numId w:val="2"/>
-        </w:numPr>
-        <w:rPr>
-          <w:b/>
-        </w:rPr>
-      </w:pPr>
-      <w:r>
-        <w:rPr>
-          <w:b/>
-        </w:rPr>
-        <w:t>#content&gt;*:not</w:t>
-      </w:r>
-      <w:r>
-        <w:rPr>
-          <w:b/>
-        </w:rPr>
-        <w:t xml:space="preserve">(:target,#intro) // selects </w:t>
-      </w:r>
-      <w:r>
-        <w:rPr>
-          <w:b/>
-        </w:rPr>
-        <w:t xml:space="preserve">content that are </w:t>
-      </w:r>
-      <w:r>
-        <w:rPr>
-          <w:b/>
-        </w:rPr>
-        <w:t>not</w:t>
-      </w:r>
-      <w:r>
-        <w:rPr>
-          <w:b/>
-        </w:rPr>
-        <w:t xml:space="preserve"> target or intro</w:t>
-      </w:r>
-    </w:p>
-    <w:p>
-      <w:pPr>
-        <w:pStyle w:val="ListParagraph"/>
-        <w:numPr>
-          <w:ilvl w:val="1"/>
-          <w:numId w:val="2"/>
-        </w:numPr>
-        <w:rPr>
-          <w:b/>
-        </w:rPr>
-      </w:pPr>
-      <w:r>
-        <w:rPr>
-          <w:b/>
-        </w:rPr>
-        <w:t>:root</w:t>
-      </w:r>
-      <w:r>
-        <w:rPr>
-          <w:b/>
-        </w:rPr>
-        <w:t xml:space="preserve"> </w:t>
-      </w:r>
-      <w:r>
-        <w:t>//entire browser window</w:t>
-      </w:r>
-      <w:r>
-        <w:t xml:space="preserve"> or root element ex: html in html document</w:t>
-      </w:r>
-    </w:p>
-    <w:p>
-      <w:pPr>
-        <w:pStyle w:val="ListParagraph"/>
-        <w:numPr>
-          <w:ilvl w:val="1"/>
-          <w:numId w:val="2"/>
-        </w:numPr>
-        <w:rPr>
-          <w:b/>
-        </w:rPr>
-      </w:pPr>
-      <w:r>
-        <w:rPr>
-          <w:b/>
-        </w:rPr>
-        <w:t>:empty</w:t>
-      </w:r>
-      <w:r>
-        <w:rPr>
-          <w:b/>
-        </w:rPr>
-        <w:t xml:space="preserve"> </w:t>
-      </w:r>
-      <w:r>
-        <w:t>//</w:t>
-      </w:r>
-      <w:r>
-        <w:t xml:space="preserve"> element that has no children including text nodes</w:t>
-      </w:r>
-    </w:p>
-    <w:p>
-      <w:pPr>
-        <w:pStyle w:val="ListParagraph"/>
-        <w:numPr>
-          <w:ilvl w:val="1"/>
-          <w:numId w:val="2"/>
-        </w:numPr>
-        <w:rPr>
-          <w:b/>
-        </w:rPr>
-      </w:pPr>
-      <w:r>
-        <w:rPr>
-          <w:b/>
-        </w:rPr>
-        <w:t>:target</w:t>
-      </w:r>
-      <w:r>
-        <w:rPr>
-          <w:b/>
-        </w:rPr>
-        <w:t xml:space="preserve"> </w:t>
-      </w:r>
-      <w:r>
-        <w:t xml:space="preserve">// </w:t>
-      </w:r>
-      <w:r>
-        <w:t>url followed by # linked to a section in document. Style current active target.</w:t>
-      </w:r>
-    </w:p>
-    <w:p>
-      <w:pPr>
-        <w:pStyle w:val="ListParagraph"/>
-        <w:numPr>
-          <w:ilvl w:val="0"/>
-          <w:numId w:val="2"/>
-        </w:numPr>
-        <w:rPr>
-          <w:b/>
-        </w:rPr>
-      </w:pPr>
-      <w:r>
-        <w:rPr>
-          <w:b/>
-        </w:rPr>
-        <w:t xml:space="preserve">li:hover p {display:inherit;} </w:t>
-      </w:r>
-      <w:r>
-        <w:t>//</w:t>
-      </w:r>
-      <w:r>
-        <w:t xml:space="preserve"> provides the effect of tooltip on hovering over an list item</w:t>
-      </w:r>
-    </w:p>
-    <w:p>
-      <w:pPr>
-        <w:pStyle w:val="ListParagraph"/>
-        <w:numPr>
-          <w:ilvl w:val="0"/>
-          <w:numId w:val="2"/>
-        </w:numPr>
-      </w:pPr>
-      <w:r>
-        <w:t>Pse</w:t>
-      </w:r>
-      <w:r>
-        <w:t>u</w:t>
-      </w:r>
-      <w:r>
-        <w:t>do</w:t>
-      </w:r>
-      <w:r>
-        <w:t xml:space="preserve"> classes for input</w:t>
-      </w:r>
-    </w:p>
-    <w:p>
-      <w:pPr>
-        <w:pStyle w:val="ListParagraph"/>
-        <w:numPr>
-          <w:ilvl w:val="1"/>
-          <w:numId w:val="2"/>
-        </w:numPr>
-        <w:rPr>
-          <w:b/>
-        </w:rPr>
-      </w:pPr>
-      <w:r>
-        <w:rPr>
-          <w:b/>
-        </w:rPr>
-        <w:t>:enabled, :disabled, :checked</w:t>
-      </w:r>
-      <w:r>
-        <w:rPr>
-          <w:b/>
-        </w:rPr>
-        <w:t>, :focus</w:t>
-      </w:r>
-    </w:p>
-    <w:p>
-      <w:pPr>
-        <w:pStyle w:val="ListParagraph"/>
-        <w:numPr>
-          <w:ilvl w:val="1"/>
-          <w:numId w:val="2"/>
-        </w:numPr>
-      </w:pPr>
-      <w:r>
-        <w:rPr>
-          <w:b/>
-        </w:rPr>
-        <w:t>:valid, :invalid,:optional,</w:t>
-      </w:r>
-      <w:r>
-        <w:rPr>
-          <w:b/>
-        </w:rPr>
-        <w:t>:required</w:t>
-      </w:r>
-      <w:r>
-        <w:t xml:space="preserve"> // ex: :not([type=submit]):optional {border-style:dashed;}</w:t>
-      </w:r>
-    </w:p>
-    <w:p>
-      <w:pPr>
-        <w:pStyle w:val="ListParagraph"/>
-        <w:numPr>
-          <w:ilvl w:val="1"/>
-          <w:numId w:val="2"/>
-        </w:numPr>
-        <w:rPr>
-          <w:b/>
-        </w:rPr>
-      </w:pPr>
-      <w:r>
-        <w:rPr>
-          <w:b/>
-        </w:rPr>
-        <w:t xml:space="preserve">::-webkit-input-placeholder, </w:t>
-      </w:r>
-      <w:r>
-        <w:rPr>
-          <w:b/>
-        </w:rPr>
-        <w:t>:</w:t>
-      </w:r>
-      <w:r>
-        <w:rPr>
-          <w:b/>
-        </w:rPr>
-        <w:t xml:space="preserve">-ms-input-placeholder, </w:t>
-      </w:r>
-      <w:r>
-        <w:rPr>
-          <w:b/>
-        </w:rPr>
-        <w:t>:-moz-placeholder</w:t>
-      </w:r>
-    </w:p>
-    <w:p>
-      <w:pPr>
-        <w:pStyle w:val="ListParagraph"/>
-        <w:numPr>
-          <w:ilvl w:val="0"/>
-          <w:numId w:val="2"/>
-        </w:numPr>
-        <w:rPr>
-          <w:b/>
-        </w:rPr>
-      </w:pPr>
-      <w:r>
-        <w:rPr>
-          <w:b/>
-        </w:rPr>
-        <w:t xml:space="preserve">&gt; operator </w:t>
-      </w:r>
-      <w:r>
-        <w:t>//</w:t>
-      </w:r>
-      <w:r>
-        <w:t xml:space="preserve"> selects the first nested child ex: a has b &amp; b has c then #a &gt; div means only b &amp; not c</w:t>
-      </w:r>
-    </w:p>
-    <w:p>
-      <w:pPr>
-        <w:pStyle w:val="ListParagraph"/>
-        <w:numPr>
-          <w:ilvl w:val="0"/>
-          <w:numId w:val="2"/>
-        </w:numPr>
-      </w:pPr>
-      <w:r>
-        <w:rPr>
-          <w:b/>
-        </w:rPr>
-        <w:t xml:space="preserve">#myID * { border-radius:0!important}  </w:t>
-      </w:r>
-      <w:r>
-        <w:t>//!important means override all style</w:t>
-      </w:r>
-    </w:p>
-    <w:p>
-      <w:pPr>
-        <w:pStyle w:val="Heading1"/>
-      </w:pPr>
-      <w:r>
-        <w:t>Fonts</w:t>
-      </w:r>
-    </w:p>
-    <w:p>
-      <w:pPr>
-        <w:pStyle w:val="ListParagraph"/>
-        <w:numPr>
-          <w:ilvl w:val="0"/>
-          <w:numId w:val="2"/>
-        </w:numPr>
-      </w:pPr>
-      <w:r>
-        <w:t>Serif Fonts  ex Times New Roman</w:t>
-      </w:r>
-      <w:r>
-        <w:t>,</w:t>
-      </w:r>
-      <w:r>
-        <w:t xml:space="preserve"> Georgia //excellent for paragraphs</w:t>
-      </w:r>
-    </w:p>
-    <w:p>
-      <w:pPr>
-        <w:pStyle w:val="ListParagraph"/>
-        <w:numPr>
-          <w:ilvl w:val="0"/>
-          <w:numId w:val="2"/>
-        </w:numPr>
-      </w:pPr>
-      <w:r>
-        <w:t>Sans-</w:t>
-      </w:r>
-      <w:r>
-        <w:t xml:space="preserve">Serif Fonts  ex </w:t>
-      </w:r>
-      <w:r>
-        <w:t xml:space="preserve">Arial </w:t>
-      </w:r>
-      <w:r>
-        <w:t>,</w:t>
-      </w:r>
-      <w:r>
-        <w:t xml:space="preserve">Verdana </w:t>
-      </w:r>
-      <w:r>
-        <w:t>,</w:t>
-      </w:r>
-      <w:r>
-        <w:t>Tahoma</w:t>
-      </w:r>
-      <w:r>
-        <w:t xml:space="preserve"> //excellent for </w:t>
-      </w:r>
-      <w:r>
-        <w:t>headings</w:t>
-      </w:r>
-    </w:p>
-    <w:p>
-      <w:pPr>
-        <w:pStyle w:val="ListParagraph"/>
-        <w:numPr>
-          <w:ilvl w:val="0"/>
-          <w:numId w:val="2"/>
-        </w:numPr>
-      </w:pPr>
-      <w:r>
-        <w:t xml:space="preserve">Monospaced fonts ex Courier New </w:t>
-      </w:r>
-      <w:r>
-        <w:t>, Lucida Console // excellent for Quotes</w:t>
-      </w:r>
-    </w:p>
-    <w:p>
-      <w:pPr>
-        <w:pStyle w:val="ListParagraph"/>
-        <w:numPr>
-          <w:ilvl w:val="0"/>
-          <w:numId w:val="2"/>
-        </w:numPr>
-      </w:pPr>
-      <w:r>
-        <w:t>Web Fonts – downloaded from net and not available on users system</w:t>
-      </w:r>
-    </w:p>
-    <w:p>
-      <w:pPr>
-        <w:pStyle w:val="ListParagraph"/>
-        <w:numPr>
-          <w:ilvl w:val="1"/>
-          <w:numId w:val="2"/>
-        </w:numPr>
-      </w:pPr>
-      <w:r>
-        <w:t>To avoid legal issues &amp; complex code use Google’s Web fonts</w:t>
-      </w:r>
-      <w:r>
-        <w:t xml:space="preserve"> or font squirrel</w:t>
-      </w:r>
-    </w:p>
-    <w:p>
-      <w:pPr>
-        <w:pStyle w:val="ListParagraph"/>
-        <w:numPr>
-          <w:ilvl w:val="1"/>
-          <w:numId w:val="2"/>
-        </w:numPr>
-      </w:pPr>
-      <w:r>
-        <w:t>&lt;link href=’Google fone url’ rel=’stylesheet’</w:t>
-      </w:r>
-      <w:r>
-        <w:t xml:space="preserve"> </w:t>
-      </w:r>
-      <w:r>
-        <w:t>/&gt; goes in head od document</w:t>
-      </w:r>
-    </w:p>
-    <w:p>
-      <w:pPr>
-        <w:pStyle w:val="ListParagraph"/>
-        <w:numPr>
-          <w:ilvl w:val="0"/>
-          <w:numId w:val="2"/>
-        </w:numPr>
-        <w:rPr>
-          <w:b/>
-        </w:rPr>
-      </w:pPr>
-      <w:r>
-        <w:rPr>
-          <w:b/>
-        </w:rPr>
-        <w:t xml:space="preserve">&lt;mimeMap fileExtension=”.woff” mimeType=”application/x-woff” /&gt; </w:t>
-      </w:r>
-    </w:p>
-    <w:p>
-      <w:pPr>
-        <w:pStyle w:val="ListParagraph"/>
-        <w:numPr>
-          <w:ilvl w:val="1"/>
-          <w:numId w:val="2"/>
-        </w:numPr>
-      </w:pPr>
-      <w:r>
-        <w:t>Added in web.config under system.webServer -&gt; staticContent section</w:t>
-      </w:r>
-    </w:p>
-    <w:p>
-      <w:pPr>
-        <w:pStyle w:val="ListParagraph"/>
-        <w:numPr>
-          <w:ilvl w:val="0"/>
-          <w:numId w:val="2"/>
-        </w:numPr>
-        <w:rPr>
-          <w:b/>
-        </w:rPr>
-      </w:pPr>
-      <w:r>
-        <w:rPr>
-          <w:b/>
-        </w:rPr>
-        <w:t>@font-face {</w:t>
-      </w:r>
-    </w:p>
-    <w:p>
-      <w:pPr>
-        <w:pStyle w:val="ListParagraph"/>
-        <w:ind w:left="1440"/>
-        <w:rPr>
-          <w:b/>
-        </w:rPr>
-      </w:pPr>
-      <w:r>
-        <w:rPr>
-          <w:b/>
-        </w:rPr>
-        <w:t>font-family : FontName;</w:t>
-      </w:r>
-    </w:p>
-    <w:p>
-      <w:pPr>
-        <w:pStyle w:val="ListParagraph"/>
-        <w:ind w:left="1440"/>
-        <w:rPr>
-          <w:b/>
-        </w:rPr>
-      </w:pPr>
-      <w:r>
-        <w:rPr>
-          <w:b/>
-        </w:rPr>
-        <w:t>src: url(woff file path);</w:t>
-      </w:r>
-      <w:r>
-        <w:rPr>
-          <w:b/>
-        </w:rPr>
-        <w:t xml:space="preserve"> format(‘woff’)</w:t>
-      </w:r>
-    </w:p>
-    <w:p>
-      <w:pPr>
-        <w:pStyle w:val="ListParagraph"/>
-      </w:pPr>
-      <w:r>
-        <w:rPr>
-          <w:b/>
-        </w:rPr>
-        <w:t>}</w:t>
-      </w:r>
-      <w:r>
-        <w:t xml:space="preserve"> //adds reference to the new font type</w:t>
-      </w:r>
-    </w:p>
-    <w:p>
-      <w:pPr>
-        <w:pStyle w:val="ListParagraph"/>
-        <w:numPr>
-          <w:ilvl w:val="0"/>
-          <w:numId w:val="2"/>
-        </w:numPr>
-        <w:rPr>
-          <w:b/>
-        </w:rPr>
-      </w:pPr>
-      <w:r>
-        <w:rPr>
-          <w:b/>
-        </w:rPr>
-        <w:t>font-style:italic |bold</w:t>
-      </w:r>
-      <w:r>
-        <w:rPr>
-          <w:b/>
-        </w:rPr>
-        <w:t xml:space="preserve"> |normal</w:t>
-      </w:r>
-      <w:r>
-        <w:rPr>
-          <w:b/>
-        </w:rPr>
-        <w:t>;</w:t>
-      </w:r>
-      <w:r>
-        <w:rPr>
-          <w:b/>
-        </w:rPr>
-        <w:t xml:space="preserve"> </w:t>
-      </w:r>
-      <w:r>
-        <w:t>//sets the text to italic or bold</w:t>
+        <w:t>//sets the text to italic</w:t>
+      </w:r>
+    </w:p>
+    <w:p>
+      <w:pPr>
+        <w:pStyle w:val="ListParagraph"/>
+        <w:numPr>
+          <w:ilvl w:val="0"/>
+          <w:numId w:val="2"/>
+        </w:numPr>
+        <w:rPr>
+          <w:b/>
+        </w:rPr>
+      </w:pPr>
+      <w:r>
+        <w:rPr>
+          <w:b/>
+        </w:rPr>
+        <w:t xml:space="preserve">font-weight:bold|normal; </w:t>
+      </w:r>
+      <w:r>
+        <w:t>//sets text to bold</w:t>
       </w:r>
     </w:p>
     <w:p>
@@ -1681,21 +1622,15 @@
         <w:rPr>
           <w:b/>
         </w:rPr>
+        <w:t xml:space="preserve">background-color:rgb()|rgba()|colorName|#XXXXXX; </w:t>
+      </w:r>
+      <w:r>
+        <w:t xml:space="preserve">//sets the </w:t>
+      </w:r>
+      <w:r>
         <w:t>background</w:t>
       </w:r>
       <w:r>
-        <w:rPr>
-          <w:b/>
-        </w:rPr>
-        <w:t xml:space="preserve">-color:rgb()|rgba()|colorName|#XXXXXX; </w:t>
-      </w:r>
-      <w:r>
-        <w:t xml:space="preserve">//sets the </w:t>
-      </w:r>
-      <w:r>
-        <w:t>background</w:t>
-      </w:r>
-      <w:r>
         <w:t xml:space="preserve"> color</w:t>
       </w:r>
     </w:p>
@@ -1756,25 +1691,7 @@
         <w:rPr>
           <w:b/>
         </w:rPr>
-        <w:t xml:space="preserve">background: </w:t>
-      </w:r>
-      <w:r>
-        <w:rPr>
-          <w:b/>
-        </w:rPr>
-        <w:t>url</w:t>
-      </w:r>
-      <w:r>
-        <w:rPr>
-          <w:b/>
-        </w:rPr>
-        <w:t>(</w:t>
-      </w:r>
-      <w:r>
-        <w:rPr>
-          <w:b/>
-        </w:rPr>
-        <w:t>image url</w:t>
+        <w:t>background: url(image url</w:t>
       </w:r>
       <w:r>
         <w:rPr>
@@ -1810,25 +1727,7 @@
         <w:rPr>
           <w:b/>
         </w:rPr>
-        <w:t>url(image url</w:t>
-      </w:r>
-      <w:r>
-        <w:rPr>
-          <w:b/>
-        </w:rPr>
-        <w:t>2</w:t>
-      </w:r>
-      <w:r>
-        <w:rPr>
-          <w:b/>
-        </w:rPr>
-        <w:t xml:space="preserve">), </w:t>
-      </w:r>
-      <w:r>
-        <w:rPr>
-          <w:b/>
-        </w:rPr>
-        <w:t>…,color;</w:t>
+        <w:t>url(image url2), …,color;</w:t>
       </w:r>
       <w:r>
         <w:t xml:space="preserve">//applies </w:t>
@@ -2087,19 +1986,43 @@
         <w:rPr>
           <w:b/>
         </w:rPr>
+        <w:t xml:space="preserve"> -bottom, </w:t>
+      </w:r>
+      <w:r>
+        <w:rPr>
+          <w:b/>
+        </w:rPr>
+        <w:t>padding</w:t>
+      </w:r>
+      <w:r>
+        <w:rPr>
+          <w:b/>
+        </w:rPr>
+        <w:t xml:space="preserve"> -right, </w:t>
+      </w:r>
+      <w:r>
+        <w:rPr>
+          <w:b/>
+        </w:rPr>
+        <w:t>padding</w:t>
+      </w:r>
+      <w:r>
+        <w:rPr>
+          <w:b/>
+        </w:rPr>
         <w:t xml:space="preserve"> </w:t>
       </w:r>
       <w:r>
         <w:rPr>
           <w:b/>
         </w:rPr>
-        <w:t xml:space="preserve">-bottom, </w:t>
-      </w:r>
-      <w:r>
-        <w:rPr>
-          <w:b/>
-        </w:rPr>
-        <w:t>padding</w:t>
+        <w:t>-</w:t>
+      </w:r>
+      <w:r>
+        <w:rPr>
+          <w:b/>
+        </w:rPr>
+        <w:t>left</w:t>
       </w:r>
       <w:r>
         <w:rPr>
@@ -2108,42 +2031,6 @@
         <w:t xml:space="preserve"> </w:t>
       </w:r>
       <w:r>
-        <w:rPr>
-          <w:b/>
-        </w:rPr>
-        <w:t xml:space="preserve">-right, </w:t>
-      </w:r>
-      <w:r>
-        <w:rPr>
-          <w:b/>
-        </w:rPr>
-        <w:t>padding</w:t>
-      </w:r>
-      <w:r>
-        <w:rPr>
-          <w:b/>
-        </w:rPr>
-        <w:t xml:space="preserve"> </w:t>
-      </w:r>
-      <w:r>
-        <w:rPr>
-          <w:b/>
-        </w:rPr>
-        <w:t>-</w:t>
-      </w:r>
-      <w:r>
-        <w:rPr>
-          <w:b/>
-        </w:rPr>
-        <w:t>left</w:t>
-      </w:r>
-      <w:r>
-        <w:rPr>
-          <w:b/>
-        </w:rPr>
-        <w:t xml:space="preserve"> </w:t>
-      </w:r>
-      <w:r>
         <w:t>//auto allows browser to set</w:t>
       </w:r>
     </w:p>
@@ -2159,19 +2046,7 @@
         <w:rPr>
           <w:b/>
         </w:rPr>
-        <w:t>margin</w:t>
-      </w:r>
-      <w:r>
-        <w:rPr>
-          <w:b/>
-        </w:rPr>
-        <w:t xml:space="preserve">, </w:t>
-      </w:r>
-      <w:r>
-        <w:rPr>
-          <w:b/>
-        </w:rPr>
-        <w:t>margin</w:t>
+        <w:t>margin, margin</w:t>
       </w:r>
       <w:r>
         <w:rPr>
@@ -2748,19 +2623,7 @@
         <w:rPr>
           <w:b/>
         </w:rPr>
-        <w:t xml:space="preserve">@keyframes kfName { % {property:value} </w:t>
-      </w:r>
-      <w:r>
-        <w:rPr>
-          <w:b/>
-        </w:rPr>
-        <w:t>% {property:value}</w:t>
-      </w:r>
-      <w:r>
-        <w:rPr>
-          <w:b/>
-        </w:rPr>
-        <w:t xml:space="preserve">…} </w:t>
+        <w:t xml:space="preserve">@keyframes kfName { % {property:value} % {property:value}…} </w:t>
       </w:r>
       <w:r>
         <w:t>//percentage of TimeInSeconds</w:t>
@@ -2781,31 +2644,7 @@
         <w:rPr>
           <w:b/>
         </w:rPr>
-        <w:t>@keyframes kfName {</w:t>
-      </w:r>
-      <w:r>
-        <w:rPr>
-          <w:b/>
-        </w:rPr>
-        <w:t xml:space="preserve"> from</w:t>
-      </w:r>
-      <w:r>
-        <w:rPr>
-          <w:b/>
-        </w:rPr>
-        <w:t xml:space="preserve"> {property:value} </w:t>
-      </w:r>
-      <w:r>
-        <w:rPr>
-          <w:b/>
-        </w:rPr>
-        <w:t>to {property:value}</w:t>
-      </w:r>
-      <w:r>
-        <w:rPr>
-          <w:b/>
-        </w:rPr>
-        <w:t>}</w:t>
+        <w:t>@keyframes kfName { from {property:value} to {property:value}}</w:t>
       </w:r>
     </w:p>
     <w:p>
@@ -2948,94 +2787,22 @@
         <w:rPr>
           <w:b/>
         </w:rPr>
-        <w:t>@media screen and (</w:t>
-      </w:r>
-      <w:r>
-        <w:rPr>
-          <w:b/>
-        </w:rPr>
-        <w:t>min</w:t>
-      </w:r>
-      <w:r>
-        <w:rPr>
-          <w:b/>
-        </w:rPr>
-        <w:t xml:space="preserve">-width:600px) and </w:t>
-      </w:r>
-      <w:r>
-        <w:rPr>
-          <w:b/>
-        </w:rPr>
-        <w:t>(max-width:9</w:t>
-      </w:r>
-      <w:r>
-        <w:rPr>
-          <w:b/>
-        </w:rPr>
-        <w:t xml:space="preserve">00px) { </w:t>
-      </w:r>
-      <w:r>
-        <w:rPr>
-          <w:b/>
-        </w:rPr>
-        <w:t>{</w:t>
-      </w:r>
-      <w:r>
-        <w:rPr>
-          <w:b/>
-        </w:rPr>
-        <w:t>set the properties</w:t>
-      </w:r>
-      <w:r>
-        <w:rPr>
-          <w:b/>
-        </w:rPr>
-        <w:t>}</w:t>
-      </w:r>
-      <w:r>
-        <w:rPr>
-          <w:b/>
-        </w:rPr>
-        <w:t xml:space="preserve"> }</w:t>
-      </w:r>
-    </w:p>
-    <w:p>
-      <w:pPr>
-        <w:pStyle w:val="ListParagraph"/>
-        <w:numPr>
-          <w:ilvl w:val="0"/>
-          <w:numId w:val="2"/>
-        </w:numPr>
-      </w:pPr>
-      <w:r>
-        <w:rPr>
-          <w:b/>
-        </w:rPr>
-        <w:t>@media screen and (max-</w:t>
-      </w:r>
-      <w:r>
-        <w:rPr>
-          <w:b/>
-        </w:rPr>
-        <w:t>device-</w:t>
-      </w:r>
-      <w:r>
-        <w:rPr>
-          <w:b/>
-        </w:rPr>
-        <w:t>width:</w:t>
-      </w:r>
-      <w:r>
-        <w:rPr>
-          <w:b/>
-        </w:rPr>
-        <w:t>480</w:t>
-      </w:r>
-      <w:r>
-        <w:rPr>
-          <w:b/>
-        </w:rPr>
-        <w:t xml:space="preserve">px) { {set the properties} } </w:t>
+        <w:t>@media screen and (min-width:600px) and (max-width:900px) { {set the properties} }</w:t>
+      </w:r>
+    </w:p>
+    <w:p>
+      <w:pPr>
+        <w:pStyle w:val="ListParagraph"/>
+        <w:numPr>
+          <w:ilvl w:val="0"/>
+          <w:numId w:val="2"/>
+        </w:numPr>
+      </w:pPr>
+      <w:r>
+        <w:rPr>
+          <w:b/>
+        </w:rPr>
+        <w:t xml:space="preserve">@media screen and (max-device-width:480px) { {set the properties} } </w:t>
       </w:r>
       <w:r>
         <w:t>// max width landscape</w:t>
@@ -3133,19 +2900,7 @@
         </w:numPr>
       </w:pPr>
       <w:r>
-        <w:t>.</w:t>
-      </w:r>
-      <w:r>
-        <w:t xml:space="preserve"> </w:t>
-      </w:r>
-      <w:r>
-        <w:t>cssgradients</w:t>
-      </w:r>
-      <w:r>
-        <w:t xml:space="preserve"> //specify css for </w:t>
-      </w:r>
-      <w:r>
-        <w:t>supported features</w:t>
+        <w:t>. cssgradients //specify css for supported features</w:t>
       </w:r>
     </w:p>
     <w:p>
@@ -3171,8 +2926,6 @@
       <w:r>
         <w:t>Write branching logic in css using modernizer or script.</w:t>
       </w:r>
-      <w:bookmarkStart w:id="0" w:name="_GoBack"/>
-      <w:bookmarkEnd w:id="0"/>
     </w:p>
     <w:p/>
     <w:p>
@@ -3181,10 +2934,7 @@
       </w:pPr>
       <w:r>
         <w:lastRenderedPageBreak/>
-        <w:t>Other</w:t>
-      </w:r>
-      <w:r>
-        <w:t xml:space="preserve"> Properties</w:t>
+        <w:t>Other Properties</w:t>
       </w:r>
     </w:p>
     <w:p>
@@ -5828,7 +5578,7 @@
 </file>
 
 <file path=customXml/itemProps1.xml><?xml version="1.0" encoding="utf-8"?>
-<ds:datastoreItem xmlns:ds="http://schemas.openxmlformats.org/officeDocument/2006/customXml" ds:itemID="{2D35CAD8-CC6E-454B-9012-FC9DB1EA879A}">
+<ds:datastoreItem xmlns:ds="http://schemas.openxmlformats.org/officeDocument/2006/customXml" ds:itemID="{C0C014BB-9691-4A47-92C6-E7CA05390360}">
   <ds:schemaRefs>
     <ds:schemaRef ds:uri="http://schemas.openxmlformats.org/officeDocument/2006/bibliography"/>
   </ds:schemaRefs>

</xml_diff>